<commit_message>
add the information about what can do with our website
</commit_message>
<xml_diff>
--- a/testcase.docx
+++ b/testcase.docx
@@ -6,7 +6,7 @@
       <w:pPr>
         <w:jc w:val="center"/>
         <w:rPr>
-          <w:rFonts w:eastAsia="SimSun" w:hint="eastAsia"/>
+          <w:rFonts w:eastAsia="SimSun"/>
           <w:sz w:val="144"/>
           <w:szCs w:val="144"/>
         </w:rPr>
@@ -74,7 +74,7 @@
       <w:pPr>
         <w:jc w:val="center"/>
         <w:rPr>
-          <w:rFonts w:eastAsia="SimSun" w:hint="eastAsia"/>
+          <w:rFonts w:eastAsia="SimSun"/>
           <w:sz w:val="36"/>
           <w:szCs w:val="36"/>
           <w:lang w:eastAsia="zh-TW"/>
@@ -184,11 +184,12 @@
     <w:p>
       <w:pPr>
         <w:rPr>
-          <w:rFonts w:eastAsia="SimSun" w:hint="eastAsia"/>
+          <w:rFonts w:eastAsia="SimSun"/>
           <w:b/>
           <w:sz w:val="36"/>
           <w:szCs w:val="36"/>
           <w:u w:val="single"/>
+          <w:lang w:eastAsia="zh-TW"/>
         </w:rPr>
       </w:pPr>
       <w:r>
@@ -198,6 +199,7 @@
           <w:sz w:val="36"/>
           <w:szCs w:val="36"/>
           <w:u w:val="single"/>
+          <w:lang w:eastAsia="zh-TW"/>
         </w:rPr>
         <w:lastRenderedPageBreak/>
         <w:t>專題題目由來</w:t>
@@ -207,7 +209,7 @@
       <w:pPr>
         <w:ind w:firstLine="720"/>
         <w:rPr>
-          <w:rFonts w:eastAsia="SimSun" w:hint="eastAsia"/>
+          <w:rFonts w:eastAsia="SimSun"/>
           <w:sz w:val="36"/>
           <w:szCs w:val="36"/>
           <w:lang w:eastAsia="zh-TW"/>
@@ -271,9 +273,10 @@
     <w:p>
       <w:pPr>
         <w:rPr>
-          <w:rFonts w:eastAsia="SimSun" w:hint="eastAsia"/>
-          <w:sz w:val="36"/>
-          <w:szCs w:val="36"/>
+          <w:rFonts w:eastAsia="SimSun"/>
+          <w:sz w:val="36"/>
+          <w:szCs w:val="36"/>
+          <w:lang w:eastAsia="zh-TW"/>
         </w:rPr>
       </w:pPr>
       <w:r>
@@ -316,17 +319,18 @@
     <w:p>
       <w:pPr>
         <w:rPr>
-          <w:rFonts w:eastAsia="SimSun" w:hint="eastAsia"/>
-          <w:sz w:val="36"/>
-          <w:szCs w:val="36"/>
-          <w:lang w:eastAsia="zh-TW"/>
-        </w:rPr>
-      </w:pPr>
-      <w:r>
-        <w:rPr>
-          <w:rFonts w:eastAsia="SimSun" w:hint="eastAsia"/>
-          <w:sz w:val="36"/>
-          <w:szCs w:val="36"/>
+          <w:rFonts w:eastAsia="SimSun"/>
+          <w:sz w:val="36"/>
+          <w:szCs w:val="36"/>
+          <w:lang w:eastAsia="zh-TW"/>
+        </w:rPr>
+      </w:pPr>
+      <w:r>
+        <w:rPr>
+          <w:rFonts w:eastAsia="SimSun" w:hint="eastAsia"/>
+          <w:sz w:val="36"/>
+          <w:szCs w:val="36"/>
+          <w:lang w:eastAsia="zh-TW"/>
         </w:rPr>
         <w:tab/>
       </w:r>
@@ -348,7 +352,7 @@
           <w:numId w:val="1"/>
         </w:numPr>
         <w:rPr>
-          <w:rFonts w:eastAsia="SimSun" w:hint="eastAsia"/>
+          <w:rFonts w:eastAsia="SimSun"/>
           <w:sz w:val="36"/>
           <w:szCs w:val="36"/>
           <w:lang w:eastAsia="zh-TW"/>
@@ -390,7 +394,7 @@
           <w:numId w:val="1"/>
         </w:numPr>
         <w:rPr>
-          <w:rFonts w:eastAsia="SimSun" w:hint="eastAsia"/>
+          <w:rFonts w:eastAsia="SimSun"/>
           <w:sz w:val="36"/>
           <w:szCs w:val="36"/>
           <w:lang w:eastAsia="zh-TW"/>
@@ -414,7 +418,7 @@
           <w:numId w:val="1"/>
         </w:numPr>
         <w:rPr>
-          <w:rFonts w:eastAsia="SimSun" w:hint="eastAsia"/>
+          <w:rFonts w:eastAsia="SimSun"/>
           <w:sz w:val="36"/>
           <w:szCs w:val="36"/>
           <w:lang w:eastAsia="zh-TW"/>
@@ -437,7 +441,7 @@
           <w:numId w:val="1"/>
         </w:numPr>
         <w:rPr>
-          <w:rFonts w:eastAsia="SimSun" w:hint="eastAsia"/>
+          <w:rFonts w:eastAsia="SimSun"/>
           <w:sz w:val="36"/>
           <w:szCs w:val="36"/>
           <w:lang w:eastAsia="zh-TW"/>
@@ -458,9 +462,10 @@
         <w:pStyle w:val="ListParagraph"/>
         <w:ind w:left="1080"/>
         <w:rPr>
-          <w:rFonts w:eastAsia="SimSun" w:hint="eastAsia"/>
-          <w:sz w:val="36"/>
-          <w:szCs w:val="36"/>
+          <w:rFonts w:eastAsia="SimSun"/>
+          <w:sz w:val="36"/>
+          <w:szCs w:val="36"/>
+          <w:lang w:eastAsia="zh-TW"/>
         </w:rPr>
       </w:pPr>
     </w:p>
@@ -525,7 +530,7 @@
     <w:p>
       <w:pPr>
         <w:rPr>
-          <w:rFonts w:eastAsia="SimSun" w:hint="eastAsia"/>
+          <w:rFonts w:eastAsia="SimSun"/>
           <w:b/>
           <w:sz w:val="36"/>
           <w:szCs w:val="36"/>
@@ -576,7 +581,7 @@
     <w:p>
       <w:pPr>
         <w:rPr>
-          <w:rFonts w:eastAsia="SimSun" w:hint="eastAsia"/>
+          <w:rFonts w:eastAsia="SimSun"/>
         </w:rPr>
       </w:pPr>
       <w:r>
@@ -623,6 +628,16 @@
     <w:p>
       <w:pPr>
         <w:rPr>
+          <w:rFonts w:ascii="微軟正黑體" w:eastAsia="SimSun" w:hAnsi="微軟正黑體"/>
+          <w:color w:val="333333"/>
+          <w:sz w:val="27"/>
+          <w:szCs w:val="27"/>
+          <w:shd w:val="clear" w:color="auto" w:fill="FFFFFF"/>
+          <w:lang w:eastAsia="zh-TW"/>
+        </w:rPr>
+      </w:pPr>
+      <w:r>
+        <w:rPr>
           <w:rFonts w:ascii="微軟正黑體" w:eastAsia="SimSun" w:hAnsi="微軟正黑體" w:hint="eastAsia"/>
           <w:color w:val="333333"/>
           <w:sz w:val="27"/>
@@ -630,7 +645,8 @@
           <w:shd w:val="clear" w:color="auto" w:fill="FFFFFF"/>
           <w:lang w:eastAsia="zh-TW"/>
         </w:rPr>
-      </w:pPr>
+        <w:t>既然要做關於親愛村的網頁，當然得去實地考察一番。</w:t>
+      </w:r>
       <w:r>
         <w:rPr>
           <w:rFonts w:ascii="微軟正黑體" w:eastAsia="SimSun" w:hAnsi="微軟正黑體" w:hint="eastAsia"/>
@@ -640,8 +656,20 @@
           <w:shd w:val="clear" w:color="auto" w:fill="FFFFFF"/>
           <w:lang w:eastAsia="zh-TW"/>
         </w:rPr>
-        <w:t>既然要做關於親愛村的網頁，當然得去實地考察一番。</w:t>
-      </w:r>
+        <w:t> </w:t>
+      </w:r>
+    </w:p>
+    <w:p>
+      <w:pPr>
+        <w:rPr>
+          <w:rFonts w:ascii="微軟正黑體" w:eastAsia="SimSun" w:hAnsi="微軟正黑體"/>
+          <w:color w:val="333333"/>
+          <w:sz w:val="27"/>
+          <w:szCs w:val="27"/>
+          <w:shd w:val="clear" w:color="auto" w:fill="FFFFFF"/>
+          <w:lang w:eastAsia="zh-TW"/>
+        </w:rPr>
+      </w:pPr>
       <w:r>
         <w:rPr>
           <w:rFonts w:ascii="微軟正黑體" w:eastAsia="SimSun" w:hAnsi="微軟正黑體" w:hint="eastAsia"/>
@@ -651,19 +679,31 @@
           <w:shd w:val="clear" w:color="auto" w:fill="FFFFFF"/>
           <w:lang w:eastAsia="zh-TW"/>
         </w:rPr>
-        <w:t> </w:t>
-      </w:r>
-    </w:p>
-    <w:p>
-      <w:pPr>
+        <w:t>由於我們要去的地方是偏鄉部落，可想而知交通就沒那麼方便。</w:t>
+      </w:r>
+    </w:p>
+    <w:p>
+      <w:pPr>
+        <w:rPr>
+          <w:rFonts w:ascii="微軟正黑體" w:eastAsia="SimSun" w:hAnsi="微軟正黑體"/>
+          <w:color w:val="333333"/>
+          <w:sz w:val="27"/>
+          <w:szCs w:val="27"/>
+          <w:shd w:val="clear" w:color="auto" w:fill="FFFFFF"/>
+          <w:lang w:eastAsia="zh-TW"/>
+        </w:rPr>
+      </w:pPr>
+      <w:r>
         <w:rPr>
           <w:rFonts w:ascii="微軟正黑體" w:eastAsia="SimSun" w:hAnsi="微軟正黑體" w:hint="eastAsia"/>
           <w:color w:val="333333"/>
           <w:sz w:val="27"/>
           <w:szCs w:val="27"/>
           <w:shd w:val="clear" w:color="auto" w:fill="FFFFFF"/>
-        </w:rPr>
-      </w:pPr>
+          <w:lang w:eastAsia="zh-TW"/>
+        </w:rPr>
+        <w:t>可是我沒想到竟然比我想像中的的不方便，</w:t>
+      </w:r>
       <w:r>
         <w:rPr>
           <w:rFonts w:ascii="微軟正黑體" w:eastAsia="SimSun" w:hAnsi="微軟正黑體" w:hint="eastAsia"/>
@@ -673,15 +713,8 @@
           <w:shd w:val="clear" w:color="auto" w:fill="FFFFFF"/>
           <w:lang w:eastAsia="zh-TW"/>
         </w:rPr>
-        <w:t>由於我們要去的地方是偏鄉部落，可想而知交通就沒那麼方便。</w:t>
-      </w:r>
-    </w:p>
-    <w:p>
-      <w:pPr>
-        <w:rPr>
-          <w:lang w:eastAsia="zh-TW"/>
-        </w:rPr>
-      </w:pPr>
+        <w:t>轉換公車、拍攝器材重、</w:t>
+      </w:r>
       <w:r>
         <w:rPr>
           <w:rFonts w:ascii="微軟正黑體" w:eastAsia="SimSun" w:hAnsi="微軟正黑體" w:hint="eastAsia"/>
@@ -691,29 +724,330 @@
           <w:shd w:val="clear" w:color="auto" w:fill="FFFFFF"/>
           <w:lang w:eastAsia="zh-TW"/>
         </w:rPr>
-        <w:t>可是我沒想到竟然比我想像中的的不方便，</w:t>
-      </w:r>
-      <w:r>
-        <w:rPr>
-          <w:rFonts w:ascii="微軟正黑體" w:eastAsia="SimSun" w:hAnsi="微軟正黑體" w:hint="eastAsia"/>
+        <w:t>公車班次少，上山多彎路（九曲十八彎），山上氣溫低。</w:t>
+      </w:r>
+    </w:p>
+    <w:p>
+      <w:pPr>
+        <w:rPr>
+          <w:rFonts w:ascii="微軟正黑體" w:eastAsia="SimSun" w:hAnsi="微軟正黑體"/>
           <w:color w:val="333333"/>
           <w:sz w:val="27"/>
           <w:szCs w:val="27"/>
           <w:shd w:val="clear" w:color="auto" w:fill="FFFFFF"/>
           <w:lang w:eastAsia="zh-TW"/>
         </w:rPr>
-        <w:t>轉換公車、拍攝器材重、</w:t>
-      </w:r>
-      <w:r>
-        <w:rPr>
-          <w:rFonts w:ascii="微軟正黑體" w:eastAsia="SimSun" w:hAnsi="微軟正黑體" w:hint="eastAsia"/>
+      </w:pPr>
+      <w:r>
+        <w:rPr>
+          <w:rFonts w:ascii="微軟正黑體" w:eastAsia="SimSun" w:hAnsi="微軟正黑體"/>
           <w:color w:val="333333"/>
           <w:sz w:val="27"/>
           <w:szCs w:val="27"/>
           <w:shd w:val="clear" w:color="auto" w:fill="FFFFFF"/>
           <w:lang w:eastAsia="zh-TW"/>
         </w:rPr>
-        <w:t>公車班次少，上山多彎路（九曲十八彎），山上氣溫低。</w:t>
+        <w:br w:type="page"/>
+      </w:r>
+    </w:p>
+    <w:p>
+      <w:pPr>
+        <w:rPr>
+          <w:rFonts w:eastAsia="SimSun" w:hint="eastAsia"/>
+          <w:b/>
+          <w:sz w:val="36"/>
+          <w:szCs w:val="36"/>
+          <w:u w:val="single"/>
+          <w:lang w:eastAsia="zh-TW"/>
+        </w:rPr>
+      </w:pPr>
+      <w:r>
+        <w:rPr>
+          <w:rFonts w:eastAsia="SimSun" w:hint="eastAsia"/>
+          <w:b/>
+          <w:sz w:val="36"/>
+          <w:szCs w:val="36"/>
+          <w:u w:val="single"/>
+          <w:lang w:eastAsia="zh-TW"/>
+        </w:rPr>
+        <w:lastRenderedPageBreak/>
+        <w:t>我們的網站能幹嘛？</w:t>
+      </w:r>
+    </w:p>
+    <w:p>
+      <w:pPr>
+        <w:pStyle w:val="ListParagraph"/>
+        <w:numPr>
+          <w:ilvl w:val="0"/>
+          <w:numId w:val="5"/>
+        </w:numPr>
+        <w:rPr>
+          <w:rFonts w:eastAsia="SimSun" w:hint="eastAsia"/>
+          <w:sz w:val="36"/>
+          <w:szCs w:val="36"/>
+          <w:lang w:eastAsia="zh-TW"/>
+        </w:rPr>
+      </w:pPr>
+      <w:r>
+        <w:rPr>
+          <w:rFonts w:eastAsia="SimSun" w:hint="eastAsia"/>
+          <w:sz w:val="36"/>
+          <w:szCs w:val="36"/>
+          <w:lang w:eastAsia="zh-TW"/>
+        </w:rPr>
+        <w:t>主頁：觀賞影片、當地最新消息</w:t>
+      </w:r>
+    </w:p>
+    <w:p>
+      <w:pPr>
+        <w:pStyle w:val="ListParagraph"/>
+        <w:ind w:left="1440"/>
+        <w:rPr>
+          <w:rFonts w:eastAsia="SimSun" w:hint="eastAsia"/>
+          <w:sz w:val="36"/>
+          <w:szCs w:val="36"/>
+        </w:rPr>
+      </w:pPr>
+      <w:r>
+        <w:rPr>
+          <w:rFonts w:eastAsia="SimSun" w:hint="eastAsia"/>
+          <w:sz w:val="36"/>
+          <w:szCs w:val="36"/>
+          <w:lang w:eastAsia="zh-TW"/>
+        </w:rPr>
+        <w:t>為了讓讀者對仁愛鄉親愛村有一定的了解，我們親自到當地取材，拍攝短片，展現當地的文化色彩。</w:t>
+      </w:r>
+    </w:p>
+    <w:p>
+      <w:pPr>
+        <w:pStyle w:val="ListParagraph"/>
+        <w:numPr>
+          <w:ilvl w:val="0"/>
+          <w:numId w:val="5"/>
+        </w:numPr>
+        <w:rPr>
+          <w:rFonts w:eastAsia="SimSun" w:hint="eastAsia"/>
+          <w:sz w:val="36"/>
+          <w:szCs w:val="36"/>
+          <w:lang w:eastAsia="zh-TW"/>
+        </w:rPr>
+      </w:pPr>
+      <w:r>
+        <w:rPr>
+          <w:rFonts w:eastAsia="SimSun" w:hint="eastAsia"/>
+          <w:sz w:val="36"/>
+          <w:szCs w:val="36"/>
+          <w:lang w:eastAsia="zh-TW"/>
+        </w:rPr>
+        <w:t>關於我們：專題目標、</w:t>
+      </w:r>
+      <w:r>
+        <w:rPr>
+          <w:rFonts w:eastAsia="SimSun" w:hint="eastAsia"/>
+          <w:sz w:val="36"/>
+          <w:szCs w:val="36"/>
+          <w:lang w:eastAsia="zh-TW"/>
+        </w:rPr>
+        <w:t>準備與取材心得</w:t>
+      </w:r>
+    </w:p>
+    <w:p>
+      <w:pPr>
+        <w:pStyle w:val="ListParagraph"/>
+        <w:ind w:left="1440"/>
+        <w:rPr>
+          <w:rFonts w:eastAsia="SimSun" w:hint="eastAsia"/>
+          <w:sz w:val="36"/>
+          <w:szCs w:val="36"/>
+          <w:lang w:eastAsia="zh-TW"/>
+        </w:rPr>
+      </w:pPr>
+      <w:r>
+        <w:rPr>
+          <w:rFonts w:eastAsia="SimSun" w:hint="eastAsia"/>
+          <w:sz w:val="36"/>
+          <w:szCs w:val="36"/>
+          <w:lang w:eastAsia="zh-TW"/>
+        </w:rPr>
+        <w:t>讓讀者知道我們是誰，建立這個網站的目的是什麼，希望透過這個網站傳遞的信息</w:t>
+      </w:r>
+    </w:p>
+    <w:p>
+      <w:pPr>
+        <w:pStyle w:val="ListParagraph"/>
+        <w:numPr>
+          <w:ilvl w:val="0"/>
+          <w:numId w:val="5"/>
+        </w:numPr>
+        <w:rPr>
+          <w:rFonts w:eastAsia="SimSun" w:hint="eastAsia"/>
+          <w:sz w:val="36"/>
+          <w:szCs w:val="36"/>
+        </w:rPr>
+      </w:pPr>
+      <w:r>
+        <w:rPr>
+          <w:rFonts w:eastAsia="SimSun" w:hint="eastAsia"/>
+          <w:sz w:val="36"/>
+          <w:szCs w:val="36"/>
+        </w:rPr>
+        <w:t>服務項目</w:t>
+      </w:r>
+    </w:p>
+    <w:p>
+      <w:pPr>
+        <w:pStyle w:val="ListParagraph"/>
+        <w:ind w:left="1440"/>
+        <w:rPr>
+          <w:rFonts w:eastAsia="SimSun" w:hint="eastAsia"/>
+          <w:sz w:val="36"/>
+          <w:szCs w:val="36"/>
+          <w:lang w:eastAsia="zh-TW"/>
+        </w:rPr>
+      </w:pPr>
+      <w:r>
+        <w:rPr>
+          <w:rFonts w:eastAsia="SimSun" w:hint="eastAsia"/>
+          <w:sz w:val="36"/>
+          <w:szCs w:val="36"/>
+          <w:lang w:eastAsia="zh-TW"/>
+        </w:rPr>
+        <w:t>讓讀者知道我們可以為他們提供的服務內容</w:t>
+      </w:r>
+    </w:p>
+    <w:p>
+      <w:pPr>
+        <w:pStyle w:val="ListParagraph"/>
+        <w:numPr>
+          <w:ilvl w:val="0"/>
+          <w:numId w:val="5"/>
+        </w:numPr>
+        <w:rPr>
+          <w:rFonts w:eastAsia="SimSun" w:hint="eastAsia"/>
+          <w:sz w:val="36"/>
+          <w:szCs w:val="36"/>
+          <w:lang w:eastAsia="zh-TW"/>
+        </w:rPr>
+      </w:pPr>
+      <w:r>
+        <w:rPr>
+          <w:rFonts w:eastAsia="SimSun" w:hint="eastAsia"/>
+          <w:sz w:val="36"/>
+          <w:szCs w:val="36"/>
+          <w:lang w:eastAsia="zh-TW"/>
+        </w:rPr>
+        <w:t>據點位置</w:t>
+      </w:r>
+    </w:p>
+    <w:p>
+      <w:pPr>
+        <w:pStyle w:val="ListParagraph"/>
+        <w:ind w:left="1440"/>
+        <w:rPr>
+          <w:rFonts w:eastAsia="SimSun" w:hint="eastAsia"/>
+          <w:sz w:val="36"/>
+          <w:szCs w:val="36"/>
+          <w:lang w:eastAsia="zh-TW"/>
+        </w:rPr>
+      </w:pPr>
+      <w:r>
+        <w:rPr>
+          <w:rFonts w:eastAsia="SimSun" w:hint="eastAsia"/>
+          <w:sz w:val="36"/>
+          <w:szCs w:val="36"/>
+          <w:lang w:eastAsia="zh-TW"/>
+        </w:rPr>
+        <w:t>主要是讓讀者知道我們設置站點的位置</w:t>
+      </w:r>
+      <w:r>
+        <w:rPr>
+          <w:rFonts w:eastAsia="SimSun" w:hint="eastAsia"/>
+          <w:sz w:val="36"/>
+          <w:szCs w:val="36"/>
+          <w:lang w:eastAsia="zh-TW"/>
+        </w:rPr>
+        <w:t>（</w:t>
+      </w:r>
+      <w:r>
+        <w:rPr>
+          <w:rFonts w:eastAsia="SimSun" w:hint="eastAsia"/>
+          <w:sz w:val="36"/>
+          <w:szCs w:val="36"/>
+          <w:lang w:eastAsia="zh-TW"/>
+        </w:rPr>
+        <w:t>針對我們提供的服務中的一項</w:t>
+      </w:r>
+      <w:r>
+        <w:rPr>
+          <w:rFonts w:eastAsia="SimSun" w:hint="eastAsia"/>
+          <w:sz w:val="36"/>
+          <w:szCs w:val="36"/>
+          <w:lang w:eastAsia="zh-TW"/>
+        </w:rPr>
+        <w:t>--</w:t>
+      </w:r>
+      <w:r>
+        <w:rPr>
+          <w:rFonts w:eastAsia="SimSun" w:hint="eastAsia"/>
+          <w:sz w:val="36"/>
+          <w:szCs w:val="36"/>
+          <w:lang w:eastAsia="zh-TW"/>
+        </w:rPr>
+        <w:t>物資收集與輸送，善心人士可以將他們想要捐給村民們的物資投進站點的箱子裡</w:t>
+      </w:r>
+      <w:r>
+        <w:rPr>
+          <w:rFonts w:eastAsia="SimSun" w:hint="eastAsia"/>
+          <w:sz w:val="36"/>
+          <w:szCs w:val="36"/>
+          <w:lang w:eastAsia="zh-TW"/>
+        </w:rPr>
+        <w:t>）</w:t>
+      </w:r>
+    </w:p>
+    <w:p>
+      <w:pPr>
+        <w:pStyle w:val="ListParagraph"/>
+        <w:numPr>
+          <w:ilvl w:val="0"/>
+          <w:numId w:val="5"/>
+        </w:numPr>
+        <w:rPr>
+          <w:rFonts w:eastAsia="SimSun" w:hint="eastAsia"/>
+          <w:sz w:val="36"/>
+          <w:szCs w:val="36"/>
+          <w:lang w:eastAsia="zh-TW"/>
+        </w:rPr>
+      </w:pPr>
+      <w:r>
+        <w:rPr>
+          <w:rFonts w:eastAsia="SimSun" w:hint="eastAsia"/>
+          <w:sz w:val="36"/>
+          <w:szCs w:val="36"/>
+          <w:lang w:eastAsia="zh-TW"/>
+        </w:rPr>
+        <w:t>聯絡我們</w:t>
+      </w:r>
+    </w:p>
+    <w:p>
+      <w:pPr>
+        <w:pStyle w:val="ListParagraph"/>
+        <w:ind w:left="1080" w:firstLine="360"/>
+        <w:rPr>
+          <w:rFonts w:eastAsia="SimSun"/>
+          <w:sz w:val="36"/>
+          <w:szCs w:val="36"/>
+          <w:lang w:eastAsia="zh-TW"/>
+        </w:rPr>
+      </w:pPr>
+      <w:r>
+        <w:rPr>
+          <w:rFonts w:eastAsia="SimSun" w:hint="eastAsia"/>
+          <w:sz w:val="36"/>
+          <w:szCs w:val="36"/>
+          <w:lang w:eastAsia="zh-TW"/>
+        </w:rPr>
+        <w:t>留下您的疑問與電郵地址，我們會解答您的問題</w:t>
       </w:r>
       <w:r>
         <w:rPr>
@@ -727,7 +1061,7 @@
         <w:pStyle w:val="ListParagraph"/>
         <w:ind w:left="1080"/>
         <w:rPr>
-          <w:rFonts w:eastAsia="SimSun" w:hint="eastAsia"/>
+          <w:rFonts w:eastAsia="SimSun"/>
           <w:b/>
           <w:sz w:val="36"/>
           <w:szCs w:val="36"/>
@@ -764,7 +1098,7 @@
         <w:pStyle w:val="ListParagraph"/>
         <w:ind w:left="1080"/>
         <w:rPr>
-          <w:rFonts w:eastAsia="SimSun" w:hint="eastAsia"/>
+          <w:rFonts w:eastAsia="SimSun"/>
           <w:sz w:val="36"/>
           <w:szCs w:val="36"/>
         </w:rPr>
@@ -877,7 +1211,7 @@
         <w:pStyle w:val="ListParagraph"/>
         <w:ind w:left="1080"/>
         <w:rPr>
-          <w:rFonts w:eastAsia="SimSun" w:hint="eastAsia"/>
+          <w:rFonts w:eastAsia="SimSun"/>
           <w:b/>
           <w:sz w:val="36"/>
           <w:szCs w:val="36"/>
@@ -901,7 +1235,7 @@
         <w:pStyle w:val="ListParagraph"/>
         <w:ind w:left="1080"/>
         <w:rPr>
-          <w:rFonts w:eastAsia="SimSun" w:hint="eastAsia"/>
+          <w:rFonts w:eastAsia="SimSun"/>
           <w:b/>
           <w:sz w:val="36"/>
           <w:szCs w:val="36"/>
@@ -917,7 +1251,7 @@
           <w:numId w:val="3"/>
         </w:numPr>
         <w:rPr>
-          <w:rFonts w:eastAsia="SimSun" w:hint="eastAsia"/>
+          <w:rFonts w:eastAsia="SimSun"/>
           <w:sz w:val="36"/>
           <w:szCs w:val="36"/>
         </w:rPr>
@@ -936,7 +1270,7 @@
         <w:pStyle w:val="ListParagraph"/>
         <w:ind w:left="1800"/>
         <w:rPr>
-          <w:rFonts w:eastAsia="SimSun" w:hint="eastAsia"/>
+          <w:rFonts w:eastAsia="SimSun"/>
           <w:sz w:val="36"/>
           <w:szCs w:val="36"/>
         </w:rPr>
@@ -1025,7 +1359,7 @@
         <w:pStyle w:val="ListParagraph"/>
         <w:ind w:left="1800"/>
         <w:rPr>
-          <w:rFonts w:eastAsia="SimSun" w:hint="eastAsia"/>
+          <w:rFonts w:eastAsia="SimSun"/>
           <w:sz w:val="36"/>
           <w:szCs w:val="36"/>
         </w:rPr>
@@ -1129,7 +1463,7 @@
         <w:pStyle w:val="ListParagraph"/>
         <w:ind w:left="1440" w:firstLine="360"/>
         <w:rPr>
-          <w:rFonts w:eastAsia="SimSun" w:hint="eastAsia"/>
+          <w:rFonts w:eastAsia="SimSun"/>
           <w:sz w:val="36"/>
           <w:szCs w:val="36"/>
         </w:rPr>
@@ -1185,7 +1519,7 @@
         <w:pStyle w:val="ListParagraph"/>
         <w:ind w:left="1440" w:firstLine="360"/>
         <w:rPr>
-          <w:rFonts w:eastAsia="SimSun" w:hint="eastAsia"/>
+          <w:rFonts w:eastAsia="SimSun"/>
           <w:sz w:val="36"/>
           <w:szCs w:val="36"/>
         </w:rPr>
@@ -1199,7 +1533,7 @@
           <w:numId w:val="3"/>
         </w:numPr>
         <w:rPr>
-          <w:rFonts w:eastAsia="SimSun" w:hint="eastAsia"/>
+          <w:rFonts w:eastAsia="SimSun"/>
           <w:sz w:val="36"/>
           <w:szCs w:val="36"/>
         </w:rPr>
@@ -1218,7 +1552,7 @@
         <w:pStyle w:val="ListParagraph"/>
         <w:ind w:left="2160"/>
         <w:rPr>
-          <w:rFonts w:eastAsia="SimSun" w:hint="eastAsia"/>
+          <w:rFonts w:eastAsia="SimSun"/>
           <w:sz w:val="36"/>
           <w:szCs w:val="36"/>
           <w:lang w:eastAsia="zh-TW"/>
@@ -1239,7 +1573,7 @@
         <w:pStyle w:val="ListParagraph"/>
         <w:ind w:left="2160"/>
         <w:rPr>
-          <w:rFonts w:eastAsia="SimSun" w:hint="eastAsia"/>
+          <w:rFonts w:eastAsia="SimSun"/>
           <w:sz w:val="36"/>
           <w:szCs w:val="36"/>
           <w:lang w:eastAsia="zh-TW"/>
@@ -1260,36 +1594,20 @@
         <w:pStyle w:val="ListParagraph"/>
         <w:ind w:left="2160"/>
         <w:rPr>
-          <w:rFonts w:eastAsia="SimSun" w:hint="eastAsia"/>
-          <w:sz w:val="36"/>
-          <w:szCs w:val="36"/>
-        </w:rPr>
-      </w:pPr>
-      <w:r>
-        <w:rPr>
-          <w:rFonts w:eastAsia="SimSun" w:hint="eastAsia"/>
-          <w:sz w:val="36"/>
-          <w:szCs w:val="36"/>
-          <w:lang w:eastAsia="zh-TW"/>
-        </w:rPr>
-        <w:t>～網頁</w:t>
-      </w:r>
-      <w:r>
-        <w:rPr>
-          <w:rFonts w:eastAsia="SimSun" w:hint="eastAsia"/>
-          <w:sz w:val="36"/>
-          <w:szCs w:val="36"/>
-        </w:rPr>
-        <w:t>設計</w:t>
-      </w:r>
-      <w:r>
-        <w:rPr>
-          <w:rFonts w:eastAsia="SimSun" w:hint="eastAsia"/>
-          <w:sz w:val="36"/>
-          <w:szCs w:val="36"/>
-          <w:lang w:eastAsia="zh-TW"/>
-        </w:rPr>
-        <w:t>簡單不繁瑣</w:t>
+          <w:rFonts w:eastAsia="SimSun"/>
+          <w:sz w:val="36"/>
+          <w:szCs w:val="36"/>
+          <w:lang w:eastAsia="zh-TW"/>
+        </w:rPr>
+      </w:pPr>
+      <w:r>
+        <w:rPr>
+          <w:rFonts w:eastAsia="SimSun" w:hint="eastAsia"/>
+          <w:sz w:val="36"/>
+          <w:szCs w:val="36"/>
+          <w:lang w:eastAsia="zh-TW"/>
+        </w:rPr>
+        <w:t>～網頁設計簡單不繁瑣</w:t>
       </w:r>
     </w:p>
     <w:p>
@@ -1297,16 +1615,18 @@
         <w:pStyle w:val="ListParagraph"/>
         <w:ind w:left="2160"/>
         <w:rPr>
-          <w:rFonts w:eastAsia="SimSun" w:hint="eastAsia"/>
-          <w:sz w:val="36"/>
-          <w:szCs w:val="36"/>
-        </w:rPr>
-      </w:pPr>
-      <w:r>
-        <w:rPr>
-          <w:rFonts w:eastAsia="SimSun" w:hint="eastAsia"/>
-          <w:sz w:val="36"/>
-          <w:szCs w:val="36"/>
+          <w:rFonts w:eastAsia="SimSun"/>
+          <w:sz w:val="36"/>
+          <w:szCs w:val="36"/>
+          <w:lang w:eastAsia="zh-TW"/>
+        </w:rPr>
+      </w:pPr>
+      <w:r>
+        <w:rPr>
+          <w:rFonts w:eastAsia="SimSun" w:hint="eastAsia"/>
+          <w:sz w:val="36"/>
+          <w:szCs w:val="36"/>
+          <w:lang w:eastAsia="zh-TW"/>
         </w:rPr>
         <w:t>～只需一個版本就可以在</w:t>
       </w:r>
@@ -1315,6 +1635,7 @@
           <w:rFonts w:eastAsia="SimSun" w:hint="eastAsia"/>
           <w:sz w:val="36"/>
           <w:szCs w:val="36"/>
+          <w:lang w:eastAsia="zh-TW"/>
         </w:rPr>
         <w:t>Desktop</w:t>
       </w:r>
@@ -1323,6 +1644,7 @@
           <w:rFonts w:eastAsia="SimSun" w:hint="eastAsia"/>
           <w:sz w:val="36"/>
           <w:szCs w:val="36"/>
+          <w:lang w:eastAsia="zh-TW"/>
         </w:rPr>
         <w:t>與</w:t>
       </w:r>
@@ -1331,6 +1653,7 @@
           <w:rFonts w:eastAsia="SimSun" w:hint="eastAsia"/>
           <w:sz w:val="36"/>
           <w:szCs w:val="36"/>
+          <w:lang w:eastAsia="zh-TW"/>
         </w:rPr>
         <w:t>Smartphone</w:t>
       </w:r>
@@ -1339,6 +1662,7 @@
           <w:rFonts w:eastAsia="SimSun" w:hint="eastAsia"/>
           <w:sz w:val="36"/>
           <w:szCs w:val="36"/>
+          <w:lang w:eastAsia="zh-TW"/>
         </w:rPr>
         <w:t>瀏覽</w:t>
       </w:r>
@@ -1347,6 +1671,7 @@
           <w:rFonts w:eastAsia="SimSun" w:hint="eastAsia"/>
           <w:sz w:val="36"/>
           <w:szCs w:val="36"/>
+          <w:lang w:eastAsia="zh-TW"/>
         </w:rPr>
         <w:t xml:space="preserve"> - RWD</w:t>
       </w:r>
@@ -1373,11 +1698,12 @@
     <w:p>
       <w:pPr>
         <w:rPr>
-          <w:rFonts w:eastAsia="SimSun" w:hint="eastAsia"/>
+          <w:rFonts w:eastAsia="SimSun"/>
           <w:b/>
           <w:sz w:val="36"/>
           <w:szCs w:val="36"/>
           <w:u w:val="single"/>
+          <w:lang w:eastAsia="zh-TW"/>
         </w:rPr>
       </w:pPr>
       <w:r>
@@ -1387,6 +1713,7 @@
           <w:sz w:val="36"/>
           <w:szCs w:val="36"/>
           <w:u w:val="single"/>
+          <w:lang w:eastAsia="zh-TW"/>
         </w:rPr>
         <w:lastRenderedPageBreak/>
         <w:t>測試案例</w:t>
@@ -1395,7 +1722,7 @@
     <w:p>
       <w:pPr>
         <w:rPr>
-          <w:rFonts w:eastAsia="SimSun" w:hint="eastAsia"/>
+          <w:rFonts w:eastAsia="SimSun"/>
           <w:sz w:val="36"/>
           <w:szCs w:val="36"/>
           <w:lang w:eastAsia="zh-TW"/>
@@ -1441,7 +1768,7 @@
     <w:p>
       <w:pPr>
         <w:rPr>
-          <w:rFonts w:eastAsia="SimSun" w:hint="eastAsia"/>
+          <w:rFonts w:eastAsia="SimSun"/>
           <w:sz w:val="36"/>
           <w:szCs w:val="36"/>
           <w:lang w:eastAsia="zh-TW"/>
@@ -1483,22 +1810,13 @@
           <w:szCs w:val="36"/>
           <w:lang w:eastAsia="zh-TW"/>
         </w:rPr>
-        <w:t>，有一個會根據目前時間顯示早安、午安、晚安等的招</w:t>
-      </w:r>
-      <w:r>
-        <w:rPr>
-          <w:rFonts w:eastAsia="SimSun" w:hint="eastAsia"/>
-          <w:sz w:val="36"/>
-          <w:szCs w:val="36"/>
-          <w:lang w:eastAsia="zh-TW"/>
-        </w:rPr>
-        <w:t>呼詞。</w:t>
-      </w:r>
-    </w:p>
-    <w:p>
-      <w:pPr>
-        <w:rPr>
-          <w:rFonts w:eastAsia="SimSun" w:hint="eastAsia"/>
+        <w:t>，有一個會根據目前時間顯示早安、午安、晚安等的招呼詞。</w:t>
+      </w:r>
+    </w:p>
+    <w:p>
+      <w:pPr>
+        <w:rPr>
+          <w:rFonts w:eastAsia="SimSun"/>
           <w:sz w:val="36"/>
           <w:szCs w:val="36"/>
         </w:rPr>
@@ -1515,7 +1833,7 @@
     <w:p>
       <w:pPr>
         <w:rPr>
-          <w:rFonts w:eastAsia="SimSun" w:hint="eastAsia"/>
+          <w:rFonts w:eastAsia="SimSun"/>
           <w:sz w:val="36"/>
           <w:szCs w:val="36"/>
         </w:rPr>
@@ -1571,7 +1889,7 @@
     <w:p>
       <w:pPr>
         <w:rPr>
-          <w:rFonts w:eastAsia="SimSun" w:hint="eastAsia"/>
+          <w:rFonts w:eastAsia="SimSun"/>
           <w:sz w:val="36"/>
           <w:szCs w:val="36"/>
         </w:rPr>
@@ -1606,7 +1924,7 @@
     <w:p>
       <w:pPr>
         <w:rPr>
-          <w:rFonts w:eastAsia="SimSun" w:hint="eastAsia"/>
+          <w:rFonts w:eastAsia="SimSun"/>
           <w:sz w:val="36"/>
           <w:szCs w:val="36"/>
         </w:rPr>
@@ -1762,16 +2080,16 @@
     <w:p>
       <w:pPr>
         <w:rPr>
-          <w:rFonts w:eastAsia="SimSun" w:hint="eastAsia"/>
-          <w:sz w:val="36"/>
-          <w:szCs w:val="36"/>
-        </w:rPr>
-      </w:pPr>
-    </w:p>
-    <w:p>
-      <w:pPr>
-        <w:rPr>
-          <w:rFonts w:eastAsia="SimSun" w:hint="eastAsia"/>
+          <w:rFonts w:eastAsia="SimSun"/>
+          <w:sz w:val="36"/>
+          <w:szCs w:val="36"/>
+        </w:rPr>
+      </w:pPr>
+    </w:p>
+    <w:p>
+      <w:pPr>
+        <w:rPr>
+          <w:rFonts w:eastAsia="SimSun"/>
           <w:sz w:val="36"/>
           <w:szCs w:val="36"/>
         </w:rPr>
@@ -2325,7 +2643,7 @@
     <w:p>
       <w:pPr>
         <w:rPr>
-          <w:rFonts w:eastAsia="SimSun" w:hint="eastAsia"/>
+          <w:rFonts w:eastAsia="SimSun"/>
           <w:sz w:val="36"/>
           <w:szCs w:val="36"/>
         </w:rPr>
@@ -2375,15 +2693,7 @@
           <w:szCs w:val="36"/>
         </w:rPr>
         <w:lastRenderedPageBreak/>
-        <w:t>測試</w:t>
-      </w:r>
-      <w:r>
-        <w:rPr>
-          <w:rFonts w:eastAsia="SimSun" w:hint="eastAsia"/>
-          <w:sz w:val="36"/>
-          <w:szCs w:val="36"/>
-        </w:rPr>
-        <w:t>程式碼撰寫：</w:t>
+        <w:t>測試程式碼撰寫：</w:t>
       </w:r>
     </w:p>
     <w:p>
@@ -3859,7 +4169,7 @@
       <w:pPr>
         <w:spacing w:after="0"/>
         <w:rPr>
-          <w:rFonts w:eastAsia="SimSun" w:hint="eastAsia"/>
+          <w:rFonts w:eastAsia="SimSun"/>
           <w:sz w:val="24"/>
           <w:szCs w:val="24"/>
         </w:rPr>
@@ -3877,29 +4187,23 @@
       <w:pPr>
         <w:spacing w:after="0"/>
         <w:rPr>
-          <w:rFonts w:eastAsia="SimSun" w:hint="eastAsia"/>
-          <w:sz w:val="24"/>
-          <w:szCs w:val="24"/>
-        </w:rPr>
-      </w:pPr>
-    </w:p>
-    <w:p>
-      <w:pPr>
-        <w:rPr>
-          <w:rFonts w:eastAsia="SimSun" w:hint="eastAsia"/>
-        </w:rPr>
-      </w:pPr>
-      <w:r>
-        <w:rPr>
-          <w:rFonts w:eastAsia="SimSun" w:hint="eastAsia"/>
-        </w:rPr>
-        <w:t>此部分測試</w:t>
-      </w:r>
-      <w:r>
-        <w:rPr>
-          <w:rFonts w:eastAsia="SimSun" w:hint="eastAsia"/>
-        </w:rPr>
-        <w:t>參考網址：</w:t>
+          <w:rFonts w:eastAsia="SimSun"/>
+          <w:sz w:val="24"/>
+          <w:szCs w:val="24"/>
+        </w:rPr>
+      </w:pPr>
+    </w:p>
+    <w:p>
+      <w:pPr>
+        <w:rPr>
+          <w:rFonts w:eastAsia="SimSun"/>
+        </w:rPr>
+      </w:pPr>
+      <w:r>
+        <w:rPr>
+          <w:rFonts w:eastAsia="SimSun" w:hint="eastAsia"/>
+        </w:rPr>
+        <w:t>此部分測試參考網址：</w:t>
       </w:r>
       <w:hyperlink r:id="rId14" w:history="1">
         <w:r>
@@ -3914,7 +4218,7 @@
     <w:p>
       <w:pPr>
         <w:rPr>
-          <w:rFonts w:eastAsia="SimSun" w:hint="eastAsia"/>
+          <w:rFonts w:eastAsia="SimSun"/>
           <w:sz w:val="36"/>
           <w:szCs w:val="36"/>
           <w:u w:val="single"/>
@@ -3945,10 +4249,11 @@
     <w:p>
       <w:pPr>
         <w:rPr>
-          <w:rFonts w:eastAsia="SimSun" w:hint="eastAsia"/>
+          <w:rFonts w:eastAsia="SimSun"/>
           <w:sz w:val="36"/>
           <w:szCs w:val="36"/>
           <w:u w:val="single"/>
+          <w:lang w:eastAsia="zh-TW"/>
         </w:rPr>
       </w:pPr>
       <w:r>
@@ -3957,6 +4262,7 @@
           <w:sz w:val="36"/>
           <w:szCs w:val="36"/>
           <w:u w:val="single"/>
+          <w:lang w:eastAsia="zh-TW"/>
         </w:rPr>
         <w:t>按照常理</w:t>
       </w:r>
@@ -3966,6 +4272,7 @@
           <w:sz w:val="36"/>
           <w:szCs w:val="36"/>
           <w:u w:val="single"/>
+          <w:lang w:eastAsia="zh-TW"/>
         </w:rPr>
         <w:t>時間介於</w:t>
       </w:r>
@@ -3975,6 +4282,7 @@
           <w:sz w:val="36"/>
           <w:szCs w:val="36"/>
           <w:u w:val="single"/>
+          <w:lang w:eastAsia="zh-TW"/>
         </w:rPr>
         <w:t>0</w:t>
       </w:r>
@@ -3984,6 +4292,7 @@
           <w:sz w:val="36"/>
           <w:szCs w:val="36"/>
           <w:u w:val="single"/>
+          <w:lang w:eastAsia="zh-TW"/>
         </w:rPr>
         <w:t>至</w:t>
       </w:r>
@@ -3993,6 +4302,7 @@
           <w:sz w:val="36"/>
           <w:szCs w:val="36"/>
           <w:u w:val="single"/>
+          <w:lang w:eastAsia="zh-TW"/>
         </w:rPr>
         <w:t>23</w:t>
       </w:r>
@@ -4002,6 +4312,7 @@
           <w:sz w:val="36"/>
           <w:szCs w:val="36"/>
           <w:u w:val="single"/>
+          <w:lang w:eastAsia="zh-TW"/>
         </w:rPr>
         <w:t>，另外我們還取了負值和大於</w:t>
       </w:r>
@@ -4011,6 +4322,7 @@
           <w:sz w:val="36"/>
           <w:szCs w:val="36"/>
           <w:u w:val="single"/>
+          <w:lang w:eastAsia="zh-TW"/>
         </w:rPr>
         <w:t>23</w:t>
       </w:r>
@@ -4020,6 +4332,7 @@
           <w:sz w:val="36"/>
           <w:szCs w:val="36"/>
           <w:u w:val="single"/>
+          <w:lang w:eastAsia="zh-TW"/>
         </w:rPr>
         <w:t>的數值來進行測試以確保該部分程式碼邏輯的每一行都被執行到。</w:t>
       </w:r>
@@ -4136,7 +4449,7 @@
     <w:p>
       <w:pPr>
         <w:rPr>
-          <w:rFonts w:eastAsia="SimSun" w:hint="eastAsia"/>
+          <w:rFonts w:eastAsia="SimSun"/>
           <w:sz w:val="36"/>
           <w:szCs w:val="36"/>
         </w:rPr>
@@ -4255,9 +4568,10 @@
     <w:p>
       <w:pPr>
         <w:rPr>
-          <w:rFonts w:eastAsia="SimSun" w:hint="eastAsia"/>
-          <w:sz w:val="36"/>
-          <w:szCs w:val="36"/>
+          <w:rFonts w:eastAsia="SimSun"/>
+          <w:sz w:val="36"/>
+          <w:szCs w:val="36"/>
+          <w:lang w:eastAsia="zh-TW"/>
         </w:rPr>
       </w:pPr>
       <w:r>
@@ -4294,7 +4608,7 @@
     <w:p>
       <w:pPr>
         <w:rPr>
-          <w:rFonts w:eastAsia="SimSun" w:hint="eastAsia"/>
+          <w:rFonts w:eastAsia="SimSun"/>
           <w:sz w:val="36"/>
           <w:szCs w:val="36"/>
         </w:rPr>
@@ -4377,14 +4691,14 @@
     <w:p>
       <w:pPr>
         <w:rPr>
-          <w:rFonts w:eastAsia="SimSun" w:hint="eastAsia"/>
-        </w:rPr>
-      </w:pPr>
-    </w:p>
-    <w:p>
-      <w:pPr>
-        <w:rPr>
-          <w:rFonts w:eastAsia="SimSun" w:hint="eastAsia"/>
+          <w:rFonts w:eastAsia="SimSun"/>
+        </w:rPr>
+      </w:pPr>
+    </w:p>
+    <w:p>
+      <w:pPr>
+        <w:rPr>
+          <w:rFonts w:eastAsia="SimSun"/>
           <w:sz w:val="36"/>
           <w:szCs w:val="36"/>
         </w:rPr>
@@ -4438,11 +4752,6 @@
           <w:lang w:eastAsia="zh-TW"/>
         </w:rPr>
         <w:tab/>
-      </w:r>
-      <w:r>
-        <w:rPr>
-          <w:lang w:eastAsia="zh-TW"/>
-        </w:rPr>
         <w:t>$</w:t>
       </w:r>
       <w:proofErr w:type="spellStart"/>
@@ -4525,11 +4834,6 @@
           <w:lang w:eastAsia="zh-TW"/>
         </w:rPr>
         <w:tab/>
-      </w:r>
-      <w:r>
-        <w:rPr>
-          <w:lang w:eastAsia="zh-TW"/>
-        </w:rPr>
         <w:t>$</w:t>
       </w:r>
       <w:proofErr w:type="spellStart"/>
@@ -4590,7 +4894,7 @@
     <w:p>
       <w:pPr>
         <w:rPr>
-          <w:rFonts w:eastAsia="SimSun" w:hint="eastAsia"/>
+          <w:rFonts w:eastAsia="SimSun"/>
         </w:rPr>
       </w:pPr>
       <w:r>
@@ -4598,11 +4902,6 @@
           <w:lang w:eastAsia="zh-TW"/>
         </w:rPr>
         <w:tab/>
-      </w:r>
-      <w:r>
-        <w:rPr>
-          <w:lang w:eastAsia="zh-TW"/>
-        </w:rPr>
         <w:t>$</w:t>
       </w:r>
       <w:proofErr w:type="spellStart"/>
@@ -4637,23 +4936,25 @@
     <w:p>
       <w:pPr>
         <w:rPr>
-          <w:rFonts w:eastAsia="SimSun" w:hint="eastAsia"/>
-        </w:rPr>
-      </w:pPr>
-    </w:p>
-    <w:p>
-      <w:pPr>
-        <w:rPr>
-          <w:rFonts w:eastAsia="SimSun" w:hint="eastAsia"/>
-          <w:sz w:val="36"/>
-          <w:szCs w:val="36"/>
-        </w:rPr>
-      </w:pPr>
-      <w:r>
-        <w:rPr>
-          <w:rFonts w:eastAsia="SimSun" w:hint="eastAsia"/>
-          <w:sz w:val="36"/>
-          <w:szCs w:val="36"/>
+          <w:rFonts w:eastAsia="SimSun"/>
+        </w:rPr>
+      </w:pPr>
+    </w:p>
+    <w:p>
+      <w:pPr>
+        <w:rPr>
+          <w:rFonts w:eastAsia="SimSun"/>
+          <w:sz w:val="36"/>
+          <w:szCs w:val="36"/>
+          <w:lang w:eastAsia="zh-TW"/>
+        </w:rPr>
+      </w:pPr>
+      <w:r>
+        <w:rPr>
+          <w:rFonts w:eastAsia="SimSun" w:hint="eastAsia"/>
+          <w:sz w:val="36"/>
+          <w:szCs w:val="36"/>
+          <w:lang w:eastAsia="zh-TW"/>
         </w:rPr>
         <w:t>自然語言說明：</w:t>
       </w:r>
@@ -4680,9 +4981,10 @@
     <w:p>
       <w:pPr>
         <w:rPr>
-          <w:rFonts w:eastAsia="SimSun" w:hint="eastAsia"/>
-          <w:sz w:val="36"/>
-          <w:szCs w:val="36"/>
+          <w:rFonts w:eastAsia="SimSun"/>
+          <w:sz w:val="36"/>
+          <w:szCs w:val="36"/>
+          <w:lang w:eastAsia="zh-TW"/>
         </w:rPr>
       </w:pPr>
       <w:r>
@@ -4698,7 +5000,7 @@
     <w:p>
       <w:pPr>
         <w:rPr>
-          <w:rFonts w:eastAsia="SimSun" w:hint="eastAsia"/>
+          <w:rFonts w:eastAsia="SimSun"/>
           <w:sz w:val="36"/>
           <w:szCs w:val="36"/>
         </w:rPr>
@@ -4716,7 +5018,7 @@
     <w:p>
       <w:pPr>
         <w:rPr>
-          <w:rFonts w:eastAsia="SimSun" w:hint="eastAsia"/>
+          <w:rFonts w:eastAsia="SimSun"/>
           <w:sz w:val="36"/>
           <w:szCs w:val="36"/>
         </w:rPr>
@@ -5039,9 +5341,10 @@
     <w:p>
       <w:pPr>
         <w:rPr>
-          <w:rFonts w:eastAsia="SimSun" w:hint="eastAsia"/>
-          <w:sz w:val="36"/>
-          <w:szCs w:val="36"/>
+          <w:rFonts w:eastAsia="SimSun"/>
+          <w:sz w:val="36"/>
+          <w:szCs w:val="36"/>
+          <w:lang w:eastAsia="zh-TW"/>
         </w:rPr>
       </w:pPr>
       <w:r>
@@ -5103,7 +5406,7 @@
     <w:p>
       <w:pPr>
         <w:rPr>
-          <w:rFonts w:eastAsia="SimSun" w:hint="eastAsia"/>
+          <w:rFonts w:eastAsia="SimSun"/>
           <w:sz w:val="36"/>
           <w:szCs w:val="36"/>
           <w:lang w:eastAsia="zh-TW"/>
@@ -5171,7 +5474,7 @@
     <w:p>
       <w:pPr>
         <w:rPr>
-          <w:rFonts w:eastAsia="SimSun" w:hint="eastAsia"/>
+          <w:rFonts w:eastAsia="SimSun"/>
           <w:sz w:val="36"/>
           <w:szCs w:val="36"/>
         </w:rPr>
@@ -5286,7 +5589,7 @@
     <w:p>
       <w:pPr>
         <w:rPr>
-          <w:rFonts w:eastAsia="SimSun" w:hint="eastAsia"/>
+          <w:rFonts w:eastAsia="SimSun"/>
           <w:sz w:val="36"/>
           <w:szCs w:val="36"/>
           <w:lang w:eastAsia="zh-TW"/>
@@ -5318,25 +5621,7 @@
           <w:szCs w:val="36"/>
           <w:lang w:eastAsia="zh-TW"/>
         </w:rPr>
-        <w:t>只輸入</w:t>
-      </w:r>
-      <w:r>
-        <w:rPr>
-          <w:rFonts w:eastAsia="SimSun" w:hint="eastAsia"/>
-          <w:sz w:val="36"/>
-          <w:szCs w:val="36"/>
-          <w:lang w:eastAsia="zh-TW"/>
-        </w:rPr>
-        <w:t>日期</w:t>
-      </w:r>
-      <w:r>
-        <w:rPr>
-          <w:rFonts w:eastAsia="SimSun" w:hint="eastAsia"/>
-          <w:sz w:val="36"/>
-          <w:szCs w:val="36"/>
-          <w:lang w:eastAsia="zh-TW"/>
-        </w:rPr>
-        <w:t>為搜索條件</w:t>
+        <w:t>只輸入日期為搜索條件</w:t>
       </w:r>
       <w:proofErr w:type="gramEnd"/>
       <w:r>
@@ -5383,7 +5668,7 @@
     <w:p>
       <w:pPr>
         <w:rPr>
-          <w:rFonts w:eastAsia="SimSun" w:hint="eastAsia"/>
+          <w:rFonts w:eastAsia="SimSun"/>
           <w:sz w:val="36"/>
           <w:szCs w:val="36"/>
         </w:rPr>
@@ -5498,29 +5783,20 @@
     <w:p>
       <w:pPr>
         <w:rPr>
-          <w:rFonts w:eastAsia="SimSun" w:hint="eastAsia"/>
-          <w:sz w:val="36"/>
-          <w:szCs w:val="36"/>
-          <w:lang w:eastAsia="zh-TW"/>
-        </w:rPr>
-      </w:pPr>
-      <w:r>
-        <w:rPr>
-          <w:rFonts w:eastAsia="SimSun" w:hint="eastAsia"/>
-          <w:sz w:val="36"/>
-          <w:szCs w:val="36"/>
-          <w:lang w:eastAsia="zh-TW"/>
-        </w:rPr>
-        <w:t>(</w:t>
-      </w:r>
-      <w:r>
-        <w:rPr>
-          <w:rFonts w:eastAsia="SimSun" w:hint="eastAsia"/>
-          <w:sz w:val="36"/>
-          <w:szCs w:val="36"/>
-          <w:lang w:eastAsia="zh-TW"/>
-        </w:rPr>
-        <w:t>3</w:t>
+          <w:rFonts w:eastAsia="SimSun"/>
+          <w:sz w:val="36"/>
+          <w:szCs w:val="36"/>
+          <w:lang w:eastAsia="zh-TW"/>
+        </w:rPr>
+      </w:pPr>
+      <w:r>
+        <w:rPr>
+          <w:rFonts w:eastAsia="SimSun" w:hint="eastAsia"/>
+          <w:sz w:val="36"/>
+          <w:szCs w:val="36"/>
+          <w:lang w:eastAsia="zh-TW"/>
+        </w:rPr>
+        <w:t>(3</w:t>
       </w:r>
       <w:proofErr w:type="gramStart"/>
       <w:r>
@@ -5539,34 +5815,7 @@
           <w:szCs w:val="36"/>
           <w:lang w:eastAsia="zh-TW"/>
         </w:rPr>
-        <w:t>同時</w:t>
-      </w:r>
-      <w:r>
-        <w:rPr>
-          <w:rFonts w:eastAsia="SimSun" w:hint="eastAsia"/>
-          <w:sz w:val="36"/>
-          <w:szCs w:val="36"/>
-          <w:lang w:eastAsia="zh-TW"/>
-        </w:rPr>
-        <w:t>輸入電郵地址</w:t>
-      </w:r>
-      <w:r>
-        <w:rPr>
-          <w:rFonts w:eastAsia="SimSun" w:hint="eastAsia"/>
-          <w:sz w:val="36"/>
-          <w:szCs w:val="36"/>
-          <w:lang w:eastAsia="zh-TW"/>
-        </w:rPr>
-        <w:t>和</w:t>
-      </w:r>
-      <w:r>
-        <w:rPr>
-          <w:rFonts w:eastAsia="SimSun" w:hint="eastAsia"/>
-          <w:sz w:val="36"/>
-          <w:szCs w:val="36"/>
-          <w:lang w:eastAsia="zh-TW"/>
-        </w:rPr>
-        <w:t>日期為搜索條件</w:t>
+        <w:t>同時輸入電郵地址和日期為搜索條件</w:t>
       </w:r>
       <w:proofErr w:type="gramEnd"/>
       <w:r>
@@ -5587,18 +5836,7 @@
           <w:szCs w:val="36"/>
           <w:lang w:eastAsia="zh-TW"/>
         </w:rPr>
-        <w:t>綠</w:t>
-      </w:r>
-      <w:r>
-        <w:rPr>
-          <w:rFonts w:eastAsia="SimSun" w:hint="eastAsia"/>
-          <w:b/>
-          <w:color w:val="00B050"/>
-          <w:sz w:val="36"/>
-          <w:szCs w:val="36"/>
-          <w:lang w:eastAsia="zh-TW"/>
-        </w:rPr>
-        <w:t>色框</w:t>
+        <w:t>綠色框</w:t>
       </w:r>
       <w:r>
         <w:rPr>
@@ -5613,7 +5851,7 @@
     <w:p>
       <w:pPr>
         <w:rPr>
-          <w:rFonts w:eastAsia="SimSun" w:hint="eastAsia"/>
+          <w:rFonts w:eastAsia="SimSun"/>
           <w:sz w:val="36"/>
           <w:szCs w:val="36"/>
         </w:rPr>
@@ -5742,7 +5980,7 @@
           <w:numId w:val="4"/>
         </w:numPr>
         <w:rPr>
-          <w:rFonts w:eastAsia="SimSun" w:hint="eastAsia"/>
+          <w:rFonts w:eastAsia="SimSun"/>
           <w:sz w:val="36"/>
           <w:szCs w:val="36"/>
         </w:rPr>
@@ -5769,7 +6007,7 @@
         <w:pStyle w:val="ListParagraph"/>
         <w:ind w:left="1080"/>
         <w:rPr>
-          <w:rFonts w:eastAsia="SimSun" w:hint="eastAsia"/>
+          <w:rFonts w:eastAsia="SimSun"/>
           <w:sz w:val="36"/>
           <w:szCs w:val="36"/>
           <w:lang w:eastAsia="zh-TW"/>
@@ -5855,7 +6093,7 @@
         <w:pStyle w:val="ListParagraph"/>
         <w:ind w:left="1080"/>
         <w:rPr>
-          <w:rFonts w:eastAsia="SimSun" w:hint="eastAsia"/>
+          <w:rFonts w:eastAsia="SimSun"/>
           <w:sz w:val="36"/>
           <w:szCs w:val="36"/>
         </w:rPr>
@@ -5915,9 +6153,10 @@
         <w:pStyle w:val="ListParagraph"/>
         <w:ind w:left="1080"/>
         <w:rPr>
-          <w:rFonts w:eastAsia="SimSun" w:hint="eastAsia"/>
-          <w:sz w:val="36"/>
-          <w:szCs w:val="36"/>
+          <w:rFonts w:eastAsia="SimSun"/>
+          <w:sz w:val="36"/>
+          <w:szCs w:val="36"/>
+          <w:lang w:eastAsia="zh-TW"/>
         </w:rPr>
       </w:pPr>
       <w:r>
@@ -5992,20 +6231,29 @@
         <w:pStyle w:val="ListParagraph"/>
         <w:ind w:left="1080"/>
         <w:rPr>
-          <w:rFonts w:eastAsia="SimSun" w:hint="eastAsia"/>
-          <w:sz w:val="36"/>
-          <w:szCs w:val="36"/>
-          <w:lang w:eastAsia="zh-TW"/>
-        </w:rPr>
-      </w:pPr>
-      <w:r>
-        <w:rPr>
-          <w:rFonts w:eastAsia="SimSun" w:hint="eastAsia"/>
-          <w:sz w:val="36"/>
-          <w:szCs w:val="36"/>
-          <w:lang w:eastAsia="zh-TW"/>
-        </w:rPr>
-        <w:t>中文版據點位置頁面截圖：</w:t>
+          <w:rFonts w:eastAsia="SimSun"/>
+          <w:sz w:val="36"/>
+          <w:szCs w:val="36"/>
+          <w:lang w:eastAsia="zh-TW"/>
+        </w:rPr>
+      </w:pPr>
+      <w:r>
+        <w:rPr>
+          <w:rFonts w:eastAsia="SimSun" w:hint="eastAsia"/>
+          <w:sz w:val="36"/>
+          <w:szCs w:val="36"/>
+          <w:lang w:eastAsia="zh-TW"/>
+        </w:rPr>
+        <w:t>中文版據點位置網頁</w:t>
+      </w:r>
+      <w:r>
+        <w:rPr>
+          <w:rFonts w:eastAsia="SimSun" w:hint="eastAsia"/>
+          <w:sz w:val="36"/>
+          <w:szCs w:val="36"/>
+          <w:lang w:eastAsia="zh-TW"/>
+        </w:rPr>
+        <w:t>截圖：</w:t>
       </w:r>
     </w:p>
     <w:p>
@@ -6013,7 +6261,7 @@
         <w:pStyle w:val="ListParagraph"/>
         <w:ind w:left="1080"/>
         <w:rPr>
-          <w:rFonts w:eastAsia="SimSun" w:hint="eastAsia"/>
+          <w:rFonts w:eastAsia="SimSun"/>
           <w:sz w:val="36"/>
           <w:szCs w:val="36"/>
         </w:rPr>
@@ -6073,7 +6321,7 @@
         <w:pStyle w:val="ListParagraph"/>
         <w:ind w:left="1080"/>
         <w:rPr>
-          <w:rFonts w:eastAsia="SimSun" w:hint="eastAsia"/>
+          <w:rFonts w:eastAsia="SimSun"/>
           <w:sz w:val="36"/>
           <w:szCs w:val="36"/>
         </w:rPr>
@@ -6084,7 +6332,7 @@
         <w:pStyle w:val="ListParagraph"/>
         <w:ind w:left="1080"/>
         <w:rPr>
-          <w:rFonts w:eastAsia="SimSun" w:hint="eastAsia"/>
+          <w:rFonts w:eastAsia="SimSun"/>
           <w:sz w:val="36"/>
           <w:szCs w:val="36"/>
           <w:lang w:eastAsia="zh-TW"/>
@@ -6098,25 +6346,26 @@
           <w:lang w:eastAsia="zh-TW"/>
         </w:rPr>
         <w:lastRenderedPageBreak/>
-        <w:t>英</w:t>
-      </w:r>
-      <w:r>
-        <w:rPr>
-          <w:rFonts w:eastAsia="SimSun" w:hint="eastAsia"/>
-          <w:sz w:val="36"/>
-          <w:szCs w:val="36"/>
-          <w:lang w:eastAsia="zh-TW"/>
-        </w:rPr>
-        <w:t>文版據點位置頁面截圖</w:t>
-      </w:r>
-      <w:r>
-        <w:rPr>
-          <w:rFonts w:eastAsia="SimSun" w:hint="eastAsia"/>
-          <w:sz w:val="36"/>
-          <w:szCs w:val="36"/>
-          <w:lang w:eastAsia="zh-TW"/>
-        </w:rPr>
-        <w:t>：</w:t>
+        <w:t>英文版據點位置</w:t>
+      </w:r>
+      <w:r>
+        <w:rPr>
+          <w:rFonts w:eastAsia="SimSun" w:hint="eastAsia"/>
+          <w:sz w:val="36"/>
+          <w:szCs w:val="36"/>
+        </w:rPr>
+        <w:t>網頁</w:t>
+      </w:r>
+      <w:bookmarkStart w:id="0" w:name="_GoBack"/>
+      <w:bookmarkEnd w:id="0"/>
+      <w:r>
+        <w:rPr>
+          <w:rFonts w:eastAsia="SimSun" w:hint="eastAsia"/>
+          <w:sz w:val="36"/>
+          <w:szCs w:val="36"/>
+          <w:lang w:eastAsia="zh-TW"/>
+        </w:rPr>
+        <w:t>截圖：</w:t>
       </w:r>
     </w:p>
     <w:p>
@@ -6124,7 +6373,7 @@
         <w:pStyle w:val="ListParagraph"/>
         <w:ind w:left="1080"/>
         <w:rPr>
-          <w:rFonts w:eastAsia="SimSun" w:hint="eastAsia"/>
+          <w:rFonts w:eastAsia="SimSun"/>
           <w:sz w:val="36"/>
           <w:szCs w:val="36"/>
           <w:lang w:eastAsia="zh-TW"/>
@@ -6202,7 +6451,7 @@
     <w:p>
       <w:pPr>
         <w:rPr>
-          <w:rFonts w:eastAsia="SimSun" w:hint="eastAsia"/>
+          <w:rFonts w:eastAsia="SimSun"/>
           <w:sz w:val="36"/>
           <w:szCs w:val="36"/>
           <w:lang w:eastAsia="zh-TW"/>
@@ -6251,7 +6500,7 @@
     <w:p>
       <w:pPr>
         <w:rPr>
-          <w:rFonts w:eastAsia="SimSun" w:hint="eastAsia"/>
+          <w:rFonts w:eastAsia="SimSun"/>
           <w:sz w:val="36"/>
           <w:szCs w:val="36"/>
         </w:rPr>
@@ -6344,7 +6593,7 @@
     <w:p>
       <w:pPr>
         <w:rPr>
-          <w:rFonts w:eastAsia="SimSun" w:hint="eastAsia"/>
+          <w:rFonts w:eastAsia="SimSun"/>
           <w:sz w:val="36"/>
           <w:szCs w:val="36"/>
           <w:lang w:eastAsia="zh-TW"/>
@@ -6358,16 +6607,7 @@
           <w:lang w:eastAsia="zh-TW"/>
         </w:rPr>
         <w:lastRenderedPageBreak/>
-        <w:t>智慧型手機瀏覽網頁</w:t>
-      </w:r>
-      <w:r>
-        <w:rPr>
-          <w:rFonts w:eastAsia="SimSun" w:hint="eastAsia"/>
-          <w:sz w:val="36"/>
-          <w:szCs w:val="36"/>
-          <w:lang w:eastAsia="zh-TW"/>
-        </w:rPr>
-        <w:t>截圖：</w:t>
+        <w:t>智慧型手機瀏覽網頁截圖：</w:t>
       </w:r>
     </w:p>
     <w:p>
@@ -6499,11 +6739,12 @@
     <w:p>
       <w:pPr>
         <w:rPr>
-          <w:rFonts w:eastAsia="SimSun" w:hint="eastAsia"/>
+          <w:rFonts w:eastAsia="SimSun"/>
           <w:b/>
           <w:sz w:val="36"/>
           <w:szCs w:val="36"/>
           <w:u w:val="single"/>
+          <w:lang w:eastAsia="zh-TW"/>
         </w:rPr>
       </w:pPr>
       <w:r>
@@ -6513,6 +6754,7 @@
           <w:sz w:val="36"/>
           <w:szCs w:val="36"/>
           <w:u w:val="single"/>
+          <w:lang w:eastAsia="zh-TW"/>
         </w:rPr>
         <w:lastRenderedPageBreak/>
         <w:t>組員分工</w:t>
@@ -6521,11 +6763,12 @@
     <w:p>
       <w:pPr>
         <w:rPr>
-          <w:rFonts w:eastAsia="SimSun" w:hint="eastAsia"/>
+          <w:rFonts w:eastAsia="SimSun"/>
           <w:b/>
           <w:sz w:val="36"/>
           <w:szCs w:val="36"/>
           <w:u w:val="single"/>
+          <w:lang w:eastAsia="zh-TW"/>
         </w:rPr>
       </w:pPr>
     </w:p>
@@ -6533,16 +6776,18 @@
       <w:pPr>
         <w:spacing w:after="120" w:line="240" w:lineRule="auto"/>
         <w:rPr>
-          <w:rFonts w:eastAsia="SimSun" w:hint="eastAsia"/>
-          <w:sz w:val="36"/>
-          <w:szCs w:val="36"/>
-        </w:rPr>
-      </w:pPr>
-      <w:r>
-        <w:rPr>
-          <w:rFonts w:eastAsia="SimSun" w:hint="eastAsia"/>
-          <w:sz w:val="36"/>
-          <w:szCs w:val="36"/>
+          <w:rFonts w:eastAsia="SimSun"/>
+          <w:sz w:val="36"/>
+          <w:szCs w:val="36"/>
+          <w:lang w:eastAsia="zh-TW"/>
+        </w:rPr>
+      </w:pPr>
+      <w:r>
+        <w:rPr>
+          <w:rFonts w:eastAsia="SimSun" w:hint="eastAsia"/>
+          <w:sz w:val="36"/>
+          <w:szCs w:val="36"/>
+          <w:lang w:eastAsia="zh-TW"/>
         </w:rPr>
         <w:t>白弘立、陳偉光：網頁與網頁之間鏈結的測試</w:t>
       </w:r>
@@ -6551,16 +6796,18 @@
       <w:pPr>
         <w:spacing w:after="120" w:line="240" w:lineRule="auto"/>
         <w:rPr>
-          <w:rFonts w:eastAsia="SimSun" w:hint="eastAsia"/>
-          <w:sz w:val="36"/>
-          <w:szCs w:val="36"/>
-        </w:rPr>
-      </w:pPr>
-      <w:r>
-        <w:rPr>
-          <w:rFonts w:eastAsia="SimSun"/>
-          <w:sz w:val="36"/>
-          <w:szCs w:val="36"/>
+          <w:rFonts w:eastAsia="SimSun"/>
+          <w:sz w:val="36"/>
+          <w:szCs w:val="36"/>
+          <w:lang w:eastAsia="zh-TW"/>
+        </w:rPr>
+      </w:pPr>
+      <w:r>
+        <w:rPr>
+          <w:rFonts w:eastAsia="SimSun"/>
+          <w:sz w:val="36"/>
+          <w:szCs w:val="36"/>
+          <w:lang w:eastAsia="zh-TW"/>
         </w:rPr>
         <w:br/>
       </w:r>
@@ -6569,6 +6816,7 @@
           <w:rFonts w:eastAsia="SimSun" w:hint="eastAsia"/>
           <w:sz w:val="36"/>
           <w:szCs w:val="36"/>
+          <w:lang w:eastAsia="zh-TW"/>
         </w:rPr>
         <w:t>黃佳妍：</w:t>
       </w:r>
@@ -6577,6 +6825,7 @@
           <w:rFonts w:eastAsia="SimSun" w:hint="eastAsia"/>
           <w:sz w:val="36"/>
           <w:szCs w:val="36"/>
+          <w:lang w:eastAsia="zh-TW"/>
         </w:rPr>
         <w:t>html</w:t>
       </w:r>
@@ -6585,6 +6834,7 @@
           <w:rFonts w:eastAsia="SimSun" w:hint="eastAsia"/>
           <w:sz w:val="36"/>
           <w:szCs w:val="36"/>
+          <w:lang w:eastAsia="zh-TW"/>
         </w:rPr>
         <w:t>撰寫部分</w:t>
       </w:r>
@@ -6593,9 +6843,10 @@
       <w:pPr>
         <w:spacing w:after="120" w:line="240" w:lineRule="auto"/>
         <w:rPr>
-          <w:rFonts w:eastAsia="SimSun" w:hint="eastAsia"/>
-          <w:sz w:val="36"/>
-          <w:szCs w:val="36"/>
+          <w:rFonts w:eastAsia="SimSun"/>
+          <w:sz w:val="36"/>
+          <w:szCs w:val="36"/>
+          <w:lang w:eastAsia="zh-TW"/>
         </w:rPr>
       </w:pPr>
     </w:p>
@@ -6603,7 +6854,7 @@
       <w:pPr>
         <w:spacing w:after="120" w:line="240" w:lineRule="auto"/>
         <w:rPr>
-          <w:rFonts w:eastAsia="SimSun" w:hint="eastAsia"/>
+          <w:rFonts w:eastAsia="SimSun"/>
           <w:sz w:val="36"/>
           <w:szCs w:val="36"/>
           <w:lang w:eastAsia="zh-TW"/>
@@ -6656,8 +6907,6 @@
         </w:rPr>
         <w:t>撰寫與其他測試</w:t>
       </w:r>
-      <w:bookmarkStart w:id="0" w:name="_GoBack"/>
-      <w:bookmarkEnd w:id="0"/>
     </w:p>
     <w:p>
       <w:pPr>
@@ -7140,6 +7389,95 @@
       </w:pPr>
     </w:lvl>
   </w:abstractNum>
+  <w:abstractNum w:abstractNumId="4">
+    <w:nsid w:val="5B33709F"/>
+    <w:multiLevelType w:val="hybridMultilevel"/>
+    <w:tmpl w:val="0708195C"/>
+    <w:lvl w:ilvl="0" w:tplc="26B8EB3C">
+      <w:start w:val="1"/>
+      <w:numFmt w:val="decimal"/>
+      <w:lvlText w:val="(%1)"/>
+      <w:lvlJc w:val="left"/>
+      <w:pPr>
+        <w:ind w:left="1080" w:hanging="720"/>
+      </w:pPr>
+      <w:rPr>
+        <w:rFonts w:hint="default"/>
+      </w:rPr>
+    </w:lvl>
+    <w:lvl w:ilvl="1" w:tplc="44090019">
+      <w:start w:val="1"/>
+      <w:numFmt w:val="lowerLetter"/>
+      <w:lvlText w:val="%2."/>
+      <w:lvlJc w:val="left"/>
+      <w:pPr>
+        <w:ind w:left="1440" w:hanging="360"/>
+      </w:pPr>
+    </w:lvl>
+    <w:lvl w:ilvl="2" w:tplc="4409001B" w:tentative="1">
+      <w:start w:val="1"/>
+      <w:numFmt w:val="lowerRoman"/>
+      <w:lvlText w:val="%3."/>
+      <w:lvlJc w:val="right"/>
+      <w:pPr>
+        <w:ind w:left="2160" w:hanging="180"/>
+      </w:pPr>
+    </w:lvl>
+    <w:lvl w:ilvl="3" w:tplc="4409000F" w:tentative="1">
+      <w:start w:val="1"/>
+      <w:numFmt w:val="decimal"/>
+      <w:lvlText w:val="%4."/>
+      <w:lvlJc w:val="left"/>
+      <w:pPr>
+        <w:ind w:left="2880" w:hanging="360"/>
+      </w:pPr>
+    </w:lvl>
+    <w:lvl w:ilvl="4" w:tplc="44090019" w:tentative="1">
+      <w:start w:val="1"/>
+      <w:numFmt w:val="lowerLetter"/>
+      <w:lvlText w:val="%5."/>
+      <w:lvlJc w:val="left"/>
+      <w:pPr>
+        <w:ind w:left="3600" w:hanging="360"/>
+      </w:pPr>
+    </w:lvl>
+    <w:lvl w:ilvl="5" w:tplc="4409001B" w:tentative="1">
+      <w:start w:val="1"/>
+      <w:numFmt w:val="lowerRoman"/>
+      <w:lvlText w:val="%6."/>
+      <w:lvlJc w:val="right"/>
+      <w:pPr>
+        <w:ind w:left="4320" w:hanging="180"/>
+      </w:pPr>
+    </w:lvl>
+    <w:lvl w:ilvl="6" w:tplc="4409000F" w:tentative="1">
+      <w:start w:val="1"/>
+      <w:numFmt w:val="decimal"/>
+      <w:lvlText w:val="%7."/>
+      <w:lvlJc w:val="left"/>
+      <w:pPr>
+        <w:ind w:left="5040" w:hanging="360"/>
+      </w:pPr>
+    </w:lvl>
+    <w:lvl w:ilvl="7" w:tplc="44090019" w:tentative="1">
+      <w:start w:val="1"/>
+      <w:numFmt w:val="lowerLetter"/>
+      <w:lvlText w:val="%8."/>
+      <w:lvlJc w:val="left"/>
+      <w:pPr>
+        <w:ind w:left="5760" w:hanging="360"/>
+      </w:pPr>
+    </w:lvl>
+    <w:lvl w:ilvl="8" w:tplc="4409001B" w:tentative="1">
+      <w:start w:val="1"/>
+      <w:numFmt w:val="lowerRoman"/>
+      <w:lvlText w:val="%9."/>
+      <w:lvlJc w:val="right"/>
+      <w:pPr>
+        <w:ind w:left="6480" w:hanging="180"/>
+      </w:pPr>
+    </w:lvl>
+  </w:abstractNum>
   <w:num w:numId="1">
     <w:abstractNumId w:val="1"/>
   </w:num>
@@ -7151,6 +7489,9 @@
   </w:num>
   <w:num w:numId="4">
     <w:abstractNumId w:val="2"/>
+  </w:num>
+  <w:num w:numId="5">
+    <w:abstractNumId w:val="4"/>
   </w:num>
 </w:numbering>
 </file>

</xml_diff>